<commit_message>
Working on risk grid
</commit_message>
<xml_diff>
--- a/Groups.docx
+++ b/Groups.docx
@@ -45,20 +45,163 @@
           <w:b/>
           <w:i/>
         </w:rPr>
+        <w:t xml:space="preserve"> Guidance and examples for navigational warnings by type of hazard</w:t>
+      </w:r>
+      <w:r>
+        <w:rPr>
+          <w:b/>
+        </w:rPr>
+        <w:t>.</w:t>
+      </w:r>
+    </w:p>
+    <w:p>
+      <w:pPr>
+        <w:pStyle w:val="ListParagraph"/>
+        <w:numPr>
+          <w:ilvl w:val="0"/>
+          <w:numId w:val="1"/>
+        </w:numPr>
+        <w:rPr>
+          <w:b/>
+        </w:rPr>
+      </w:pPr>
+      <w:r>
+        <w:rPr>
+          <w:b/>
+        </w:rPr>
+        <w:t>Casualties to lights, fog signals, buoys and other aids to navigation affecting main shipping lanes</w:t>
+      </w:r>
+    </w:p>
+    <w:p>
+      <w:pPr>
+        <w:ind w:left="360"/>
+        <w:rPr>
+          <w:u w:val="single"/>
+        </w:rPr>
+      </w:pPr>
+      <w:r>
+        <w:rPr>
+          <w:u w:val="single"/>
+        </w:rPr>
+        <w:t>Standard remarks for LIGHTHOUSES, BEACONS, LIGHT SHIPS:</w:t>
+      </w:r>
+    </w:p>
+    <w:p>
+      <w:pPr>
+        <w:ind w:left="360"/>
+      </w:pPr>
+      <w:r>
+        <w:t xml:space="preserve">UNLIT, LIGHT UNRELIABLE, DAMAGED, DESTROYED, RACON INOPERATIVE, CHANGED </w:t>
+      </w:r>
+      <w:r>
+        <w:rPr>
+          <w:i/>
+        </w:rPr>
+        <w:t>TO FLASH THREE 20 SECONDS 14 METRES 16 MILES</w:t>
+      </w:r>
+      <w:r>
+        <w:t xml:space="preserve">, TEMPORARILY CHANGED </w:t>
+      </w:r>
+      <w:r>
+        <w:rPr>
+          <w:i/>
+        </w:rPr>
+        <w:t>TO QUICK YELLOW 12 MILES</w:t>
+      </w:r>
+      <w:r>
+        <w:t xml:space="preserve">, MOVED </w:t>
+      </w:r>
+      <w:r>
+        <w:rPr>
+          <w:i/>
+        </w:rPr>
+        <w:t>0.3 MILES NORTH TO 63-14.8N 022-15.6E</w:t>
+      </w:r>
+      <w:r>
+        <w:t>, RE-ESTABLISHED, PERMANENTLY, DISCONTINUED, TEMPORARILY REMOVED.</w:t>
+      </w:r>
+    </w:p>
+    <w:p>
+      <w:pPr>
+        <w:ind w:left="360"/>
+        <w:rPr>
+          <w:u w:val="single"/>
+        </w:rPr>
+      </w:pPr>
+      <w:r>
+        <w:rPr>
+          <w:u w:val="single"/>
+        </w:rPr>
+        <w:t>Standard remarks for BUOYS, LANBYS, SUPERBUOYS</w:t>
+      </w:r>
+      <w:r>
+        <w:rPr>
+          <w:u w:val="single"/>
+        </w:rPr>
+        <w:t>:</w:t>
+      </w:r>
+    </w:p>
+    <w:p>
+      <w:pPr>
+        <w:ind w:left="360"/>
+      </w:pPr>
+      <w:r>
+        <w:t xml:space="preserve">UNLIT, LIGHT UNRELIABLE, DAMAGED, OFF STATION, MISSING, TEMPORARILY CHANGED, MOVED </w:t>
+      </w:r>
+      <w:r>
+        <w:rPr>
+          <w:i/>
+        </w:rPr>
+        <w:t>0.3 MILES NORTH TO</w:t>
+      </w:r>
+      <w:r>
+        <w:rPr>
+          <w:i/>
+        </w:rPr>
         <w:t xml:space="preserve"> </w:t>
       </w:r>
       <w:r>
         <w:rPr>
-          <w:b/>
           <w:i/>
         </w:rPr>
-        <w:t>Guidance and examples for navigational warnings by type of hazard</w:t>
-      </w:r>
-      <w:r>
-        <w:rPr>
-          <w:b/>
-        </w:rPr>
-        <w:t>.</w:t>
+        <w:t>63-14.8N 022-15.6E</w:t>
+      </w:r>
+      <w:r>
+        <w:rPr>
+          <w:i/>
+        </w:rPr>
+        <w:t xml:space="preserve">, </w:t>
+      </w:r>
+      <w:r>
+        <w:t>PERMANENTLY DISCONTINUED, TEMPORARILY REMOVED, RE-ESTABLISHED.</w:t>
+      </w:r>
+    </w:p>
+    <w:p>
+      <w:pPr>
+        <w:ind w:left="360"/>
+        <w:rPr>
+          <w:u w:val="single"/>
+        </w:rPr>
+      </w:pPr>
+      <w:r>
+        <w:rPr>
+          <w:u w:val="single"/>
+        </w:rPr>
+        <w:t>Unique Remarks for Category:</w:t>
+      </w:r>
+    </w:p>
+    <w:p>
+      <w:pPr>
+        <w:ind w:left="360"/>
+      </w:pPr>
+      <w:r>
+        <w:t>UNLIT, LIGHT, UNRELIABLE, DAMAGED, DESTROYED, RACON, INOPERATIVE, OFF, STATION, MISSING, CHANGED,</w:t>
+      </w:r>
+      <w:r>
+        <w:t xml:space="preserve"> </w:t>
+      </w:r>
+      <w:r>
+        <w:t>TEMPORARILY, MOVED, RE-ESTABLISHED, PERMANENTLY, DISCONTINUED, REMOVED.</w:t>
       </w:r>
     </w:p>
     <w:p>
@@ -76,33 +219,163 @@
         <w:rPr>
           <w:b/>
         </w:rPr>
-        <w:t>Casualties to lights, fog signals, buoys and other aids to navigation affecting main shipping lanes</w:t>
-      </w:r>
-    </w:p>
-    <w:p>
-      <w:pPr>
-        <w:ind w:left="360"/>
-        <w:rPr>
-          <w:u w:val="single"/>
-        </w:rPr>
-      </w:pPr>
-      <w:r>
-        <w:rPr>
-          <w:u w:val="single"/>
-        </w:rPr>
-        <w:t xml:space="preserve">Standard remarks </w:t>
-      </w:r>
-      <w:r>
-        <w:rPr>
-          <w:u w:val="single"/>
-        </w:rPr>
-        <w:t xml:space="preserve">for </w:t>
-      </w:r>
-      <w:r>
-        <w:rPr>
-          <w:u w:val="single"/>
-        </w:rPr>
-        <w:t>LIGHTHOUSES, BEACONS, LIGHT SHIPS</w:t>
+        <w:t>The presence of dangerous wrecks in or near main shipping lanes and, if relevant, their marking</w:t>
+      </w:r>
+      <w:r>
+        <w:rPr>
+          <w:b/>
+        </w:rPr>
+        <w:t>.</w:t>
+      </w:r>
+    </w:p>
+    <w:p>
+      <w:pPr>
+        <w:ind w:left="360"/>
+        <w:rPr>
+          <w:u w:val="single"/>
+        </w:rPr>
+      </w:pPr>
+      <w:r>
+        <w:rPr>
+          <w:u w:val="single"/>
+        </w:rPr>
+        <w:t>Standard remarks:</w:t>
+      </w:r>
+    </w:p>
+    <w:p>
+      <w:pPr>
+        <w:ind w:left="360"/>
+      </w:pPr>
+      <w:r>
+        <w:t>DANGEROUS WRECK REPORTED, DANGEROUS WRECK LOCATED</w:t>
+      </w:r>
+      <w:r>
+        <w:t>.</w:t>
+      </w:r>
+    </w:p>
+    <w:p>
+      <w:pPr>
+        <w:ind w:left="360"/>
+        <w:rPr>
+          <w:u w:val="single"/>
+        </w:rPr>
+      </w:pPr>
+      <w:r>
+        <w:rPr>
+          <w:u w:val="single"/>
+        </w:rPr>
+        <w:t>Unique Remarks for Category:</w:t>
+      </w:r>
+    </w:p>
+    <w:p>
+      <w:pPr>
+        <w:ind w:left="360"/>
+      </w:pPr>
+      <w:r>
+        <w:t>DANGEROUS, WRECK, REPORTED, LOCATED.</w:t>
+      </w:r>
+    </w:p>
+    <w:p>
+      <w:pPr>
+        <w:pStyle w:val="ListParagraph"/>
+        <w:numPr>
+          <w:ilvl w:val="0"/>
+          <w:numId w:val="1"/>
+        </w:numPr>
+        <w:rPr>
+          <w:b/>
+        </w:rPr>
+      </w:pPr>
+      <w:r>
+        <w:rPr>
+          <w:b/>
+        </w:rPr>
+        <w:t>Establishment of major new aids to navigation or significant changes to existing ones, when such establishment or change might be misleading to shipping</w:t>
+      </w:r>
+      <w:r>
+        <w:rPr>
+          <w:b/>
+        </w:rPr>
+        <w:t>.</w:t>
+      </w:r>
+    </w:p>
+    <w:p>
+      <w:pPr>
+        <w:ind w:left="360"/>
+        <w:rPr>
+          <w:u w:val="single"/>
+        </w:rPr>
+      </w:pPr>
+      <w:r>
+        <w:rPr>
+          <w:u w:val="single"/>
+        </w:rPr>
+        <w:t>Standard remarks:</w:t>
+      </w:r>
+    </w:p>
+    <w:p>
+      <w:pPr>
+        <w:ind w:left="360"/>
+      </w:pPr>
+      <w:r>
+        <w:t>ESTABLISHED, RE-ESTABLISHED.</w:t>
+      </w:r>
+    </w:p>
+    <w:p>
+      <w:pPr>
+        <w:ind w:left="360"/>
+        <w:rPr>
+          <w:u w:val="single"/>
+        </w:rPr>
+      </w:pPr>
+      <w:r>
+        <w:rPr>
+          <w:u w:val="single"/>
+        </w:rPr>
+        <w:t>Unique Remarks for Category:</w:t>
+      </w:r>
+    </w:p>
+    <w:p>
+      <w:pPr>
+        <w:ind w:left="360"/>
+      </w:pPr>
+      <w:r>
+        <w:t>ESTABLISHED, RE-ESTABLISHED.</w:t>
+      </w:r>
+    </w:p>
+    <w:p>
+      <w:pPr>
+        <w:pStyle w:val="ListParagraph"/>
+        <w:numPr>
+          <w:ilvl w:val="0"/>
+          <w:numId w:val="1"/>
+        </w:numPr>
+      </w:pPr>
+      <w:r>
+        <w:rPr>
+          <w:b/>
+        </w:rPr>
+        <w:t>The presence of large unwieldy tows in congested waters</w:t>
+      </w:r>
+      <w:r>
+        <w:rPr>
+          <w:b/>
+        </w:rPr>
+        <w:t>.</w:t>
+      </w:r>
+    </w:p>
+    <w:p>
+      <w:pPr>
+        <w:ind w:left="360"/>
+        <w:rPr>
+          <w:u w:val="single"/>
+        </w:rPr>
+      </w:pPr>
+      <w:r>
+        <w:rPr>
+          <w:u w:val="single"/>
+        </w:rPr>
+        <w:t>Standard remarks</w:t>
       </w:r>
       <w:r>
         <w:rPr>
@@ -116,512 +389,10 @@
         <w:ind w:left="360"/>
       </w:pPr>
       <w:r>
-        <w:t>UNLIT</w:t>
-      </w:r>
-      <w:r>
-        <w:t xml:space="preserve">, </w:t>
-      </w:r>
-      <w:r>
-        <w:t>LIGHT UNRELIABLE</w:t>
-      </w:r>
-      <w:r>
-        <w:t xml:space="preserve">, </w:t>
-      </w:r>
-      <w:r>
-        <w:t>DAMAGED</w:t>
-      </w:r>
-      <w:r>
-        <w:t xml:space="preserve">, </w:t>
-      </w:r>
-      <w:r>
-        <w:t>DESTROYED</w:t>
-      </w:r>
-      <w:r>
-        <w:t xml:space="preserve">, </w:t>
-      </w:r>
-      <w:r>
-        <w:t>RACON INOPERATIVE</w:t>
-      </w:r>
-      <w:r>
-        <w:t xml:space="preserve">, </w:t>
-      </w:r>
-      <w:r>
-        <w:t xml:space="preserve">CHANGED </w:t>
-      </w:r>
-      <w:r>
-        <w:rPr>
-          <w:i/>
-        </w:rPr>
-        <w:t>TO FLASH THREE 20</w:t>
-      </w:r>
-      <w:r>
-        <w:rPr>
-          <w:i/>
-        </w:rPr>
-        <w:t xml:space="preserve"> </w:t>
-      </w:r>
-      <w:r>
-        <w:rPr>
-          <w:i/>
-        </w:rPr>
-        <w:t>SECONDS 14 METRES 16 MILES</w:t>
-      </w:r>
-      <w:r>
-        <w:t xml:space="preserve">, </w:t>
-      </w:r>
-      <w:r>
-        <w:t xml:space="preserve">TEMPORARILY CHANGED </w:t>
-      </w:r>
-      <w:r>
-        <w:rPr>
-          <w:i/>
-        </w:rPr>
-        <w:t>TO QUICK</w:t>
-      </w:r>
-      <w:r>
-        <w:rPr>
-          <w:i/>
-        </w:rPr>
-        <w:t xml:space="preserve"> </w:t>
-      </w:r>
-      <w:r>
-        <w:rPr>
-          <w:i/>
-        </w:rPr>
-        <w:t>YELLOW 12 MILES</w:t>
-      </w:r>
-      <w:r>
-        <w:t xml:space="preserve">, </w:t>
-      </w:r>
-      <w:r>
-        <w:t xml:space="preserve">MOVED </w:t>
-      </w:r>
-      <w:r>
-        <w:rPr>
-          <w:i/>
-        </w:rPr>
-        <w:t>0.3 MILES NORTH TO</w:t>
-      </w:r>
-      <w:r>
-        <w:rPr>
-          <w:i/>
-        </w:rPr>
-        <w:t xml:space="preserve"> </w:t>
-      </w:r>
-      <w:r>
-        <w:rPr>
-          <w:i/>
-        </w:rPr>
-        <w:t>63-14.8N 022-15.6E</w:t>
-      </w:r>
-      <w:r>
-        <w:t xml:space="preserve">, </w:t>
-      </w:r>
-      <w:r>
-        <w:t>RE-ESTABLISHED</w:t>
-      </w:r>
-      <w:r>
-        <w:t xml:space="preserve">, </w:t>
-      </w:r>
-      <w:r>
-        <w:t>PERMANENTLY</w:t>
-      </w:r>
-      <w:r>
-        <w:t xml:space="preserve">, </w:t>
-      </w:r>
-      <w:r>
-        <w:t>DISCONTINUED</w:t>
-      </w:r>
-      <w:r>
-        <w:t xml:space="preserve">, </w:t>
-      </w:r>
-      <w:r>
-        <w:t>TEMPORARILY REMOVED</w:t>
-      </w:r>
-      <w:r>
-        <w:t>.</w:t>
-      </w:r>
-    </w:p>
-    <w:p>
-      <w:pPr>
-        <w:ind w:left="360"/>
-        <w:rPr>
-          <w:u w:val="single"/>
-        </w:rPr>
-      </w:pPr>
-      <w:r>
-        <w:rPr>
-          <w:u w:val="single"/>
-        </w:rPr>
-        <w:t>Standard remarks</w:t>
-      </w:r>
-      <w:r>
-        <w:rPr>
-          <w:u w:val="single"/>
-        </w:rPr>
-        <w:t xml:space="preserve"> for </w:t>
-      </w:r>
-      <w:r>
-        <w:rPr>
-          <w:u w:val="single"/>
-        </w:rPr>
-        <w:t>BUOYS, LANBYS, SUPERBUOYS</w:t>
-      </w:r>
-      <w:r>
-        <w:rPr>
-          <w:u w:val="single"/>
-        </w:rPr>
-        <w:t>:</w:t>
-      </w:r>
-    </w:p>
-    <w:p>
-      <w:pPr>
-        <w:ind w:left="360"/>
-      </w:pPr>
-      <w:r>
-        <w:t>UNLIT</w:t>
-      </w:r>
-      <w:r>
-        <w:t xml:space="preserve">, </w:t>
-      </w:r>
-      <w:r>
-        <w:t>LIGHT UNRELIABLE</w:t>
-      </w:r>
-      <w:r>
-        <w:t xml:space="preserve">, </w:t>
-      </w:r>
-      <w:r>
-        <w:t>DAMAGED</w:t>
-      </w:r>
-      <w:r>
-        <w:t xml:space="preserve">, </w:t>
-      </w:r>
-      <w:r>
-        <w:t>OFF STATIO</w:t>
-      </w:r>
-      <w:r>
-        <w:t xml:space="preserve">N, </w:t>
-      </w:r>
-      <w:r>
-        <w:t>MISSING</w:t>
-      </w:r>
-      <w:r>
-        <w:t xml:space="preserve">, </w:t>
-      </w:r>
-      <w:r>
-        <w:t>TEMPORARILY CHANGED</w:t>
-      </w:r>
-      <w:r>
-        <w:t xml:space="preserve">, </w:t>
-      </w:r>
-      <w:r>
-        <w:t xml:space="preserve">MOVED </w:t>
-      </w:r>
-      <w:r>
-        <w:rPr>
-          <w:i/>
-        </w:rPr>
-        <w:t>0.3 MILES NORTH TO</w:t>
-      </w:r>
-      <w:r>
-        <w:rPr>
-          <w:i/>
-        </w:rPr>
-        <w:t xml:space="preserve"> </w:t>
-      </w:r>
-      <w:r>
-        <w:rPr>
-          <w:i/>
-        </w:rPr>
-        <w:t>63-14.8N 022-15.6E</w:t>
-      </w:r>
-      <w:r>
-        <w:rPr>
-          <w:i/>
-        </w:rPr>
-        <w:t xml:space="preserve">, </w:t>
-      </w:r>
-      <w:r>
-        <w:t>PERMANENTLY DISCONTINUED</w:t>
-      </w:r>
-      <w:r>
-        <w:t>, T</w:t>
-      </w:r>
-      <w:r>
-        <w:t>EMPORARILY REMOVED</w:t>
-      </w:r>
-      <w:r>
-        <w:t xml:space="preserve">, </w:t>
-      </w:r>
-      <w:r>
-        <w:t>RE-ESTABLISHED</w:t>
-      </w:r>
-      <w:r>
-        <w:t>.</w:t>
-      </w:r>
-    </w:p>
-    <w:p>
-      <w:pPr>
-        <w:ind w:left="360"/>
-        <w:rPr>
-          <w:u w:val="single"/>
-        </w:rPr>
-      </w:pPr>
-      <w:r>
-        <w:rPr>
-          <w:u w:val="single"/>
-        </w:rPr>
-        <w:t>Unique Remarks for Category:</w:t>
-      </w:r>
-    </w:p>
-    <w:p>
-      <w:pPr>
-        <w:ind w:left="360"/>
-      </w:pPr>
-      <w:r>
-        <w:t>UNLIT, LIGHT, UNRELIABLE, DAMAGED, DESTROYED, RACON, INOPERATIVE, OFF, STATION, MISSING, CHANGED,</w:t>
-      </w:r>
-      <w:r>
-        <w:t xml:space="preserve"> </w:t>
+        <w:t>LENGTH OF TOW.</w:t>
       </w:r>
       <w:bookmarkStart w:id="0" w:name="_GoBack"/>
       <w:bookmarkEnd w:id="0"/>
-      <w:r>
-        <w:t>TEMPORARILY, MOVED, RE-ESTABLISHED, PERMANENTLY, DISCONTINUED, REMOVED.</w:t>
-      </w:r>
-    </w:p>
-    <w:p>
-      <w:pPr>
-        <w:pStyle w:val="ListParagraph"/>
-        <w:numPr>
-          <w:ilvl w:val="0"/>
-          <w:numId w:val="1"/>
-        </w:numPr>
-        <w:rPr>
-          <w:b/>
-        </w:rPr>
-      </w:pPr>
-      <w:r>
-        <w:rPr>
-          <w:b/>
-        </w:rPr>
-        <w:t>The presence of dangerous wrecks in or near main shipping lanes and, if relevant, their marking</w:t>
-      </w:r>
-      <w:r>
-        <w:rPr>
-          <w:b/>
-        </w:rPr>
-        <w:t>.</w:t>
-      </w:r>
-    </w:p>
-    <w:p>
-      <w:pPr>
-        <w:ind w:left="360"/>
-        <w:rPr>
-          <w:u w:val="single"/>
-        </w:rPr>
-      </w:pPr>
-      <w:r>
-        <w:rPr>
-          <w:u w:val="single"/>
-        </w:rPr>
-        <w:t>Standard remarks</w:t>
-      </w:r>
-      <w:r>
-        <w:rPr>
-          <w:u w:val="single"/>
-        </w:rPr>
-        <w:t>:</w:t>
-      </w:r>
-    </w:p>
-    <w:p>
-      <w:pPr>
-        <w:ind w:left="360"/>
-      </w:pPr>
-      <w:r>
-        <w:t>DANGEROUS WRECK REPORTED</w:t>
-      </w:r>
-      <w:r>
-        <w:t xml:space="preserve">, </w:t>
-      </w:r>
-      <w:r>
-        <w:t>DANGEROUS WRECK LOCATED</w:t>
-      </w:r>
-      <w:r>
-        <w:t>.</w:t>
-      </w:r>
-    </w:p>
-    <w:p>
-      <w:pPr>
-        <w:ind w:left="360"/>
-        <w:rPr>
-          <w:u w:val="single"/>
-        </w:rPr>
-      </w:pPr>
-      <w:r>
-        <w:rPr>
-          <w:u w:val="single"/>
-        </w:rPr>
-        <w:t>Unique Remarks for Category:</w:t>
-      </w:r>
-    </w:p>
-    <w:p>
-      <w:pPr>
-        <w:ind w:left="360"/>
-      </w:pPr>
-      <w:r>
-        <w:t>DANGEROUS</w:t>
-      </w:r>
-      <w:r>
-        <w:t>,</w:t>
-      </w:r>
-      <w:r>
-        <w:t xml:space="preserve"> WRECK</w:t>
-      </w:r>
-      <w:r>
-        <w:t>,</w:t>
-      </w:r>
-      <w:r>
-        <w:t xml:space="preserve"> REPORTED, LOCATED</w:t>
-      </w:r>
-      <w:r>
-        <w:t>.</w:t>
-      </w:r>
-    </w:p>
-    <w:p>
-      <w:pPr>
-        <w:pStyle w:val="ListParagraph"/>
-        <w:numPr>
-          <w:ilvl w:val="0"/>
-          <w:numId w:val="1"/>
-        </w:numPr>
-        <w:rPr>
-          <w:b/>
-        </w:rPr>
-      </w:pPr>
-      <w:r>
-        <w:rPr>
-          <w:b/>
-        </w:rPr>
-        <w:t>Establishment of major new aids to navigation or significant changes to existing ones, when such establishment or change might be misleading to shipping</w:t>
-      </w:r>
-      <w:r>
-        <w:rPr>
-          <w:b/>
-        </w:rPr>
-        <w:t>.</w:t>
-      </w:r>
-    </w:p>
-    <w:p>
-      <w:pPr>
-        <w:ind w:left="360"/>
-        <w:rPr>
-          <w:u w:val="single"/>
-        </w:rPr>
-      </w:pPr>
-      <w:r>
-        <w:rPr>
-          <w:u w:val="single"/>
-        </w:rPr>
-        <w:t>Standard remarks</w:t>
-      </w:r>
-      <w:r>
-        <w:rPr>
-          <w:u w:val="single"/>
-        </w:rPr>
-        <w:t>:</w:t>
-      </w:r>
-    </w:p>
-    <w:p>
-      <w:pPr>
-        <w:ind w:left="360"/>
-      </w:pPr>
-      <w:r>
-        <w:t>ESTABLISHED</w:t>
-      </w:r>
-      <w:r>
-        <w:t xml:space="preserve">, </w:t>
-      </w:r>
-      <w:r>
-        <w:t>RE-ESTABLISHED</w:t>
-      </w:r>
-      <w:r>
-        <w:t>.</w:t>
-      </w:r>
-    </w:p>
-    <w:p>
-      <w:pPr>
-        <w:ind w:left="360"/>
-        <w:rPr>
-          <w:u w:val="single"/>
-        </w:rPr>
-      </w:pPr>
-      <w:r>
-        <w:rPr>
-          <w:u w:val="single"/>
-        </w:rPr>
-        <w:t>Unique Remarks for Category:</w:t>
-      </w:r>
-    </w:p>
-    <w:p>
-      <w:pPr>
-        <w:ind w:left="360"/>
-      </w:pPr>
-      <w:r>
-        <w:t>ESTABLISHED, RE-ESTABLISHED.</w:t>
-      </w:r>
-    </w:p>
-    <w:p>
-      <w:pPr>
-        <w:pStyle w:val="ListParagraph"/>
-        <w:numPr>
-          <w:ilvl w:val="0"/>
-          <w:numId w:val="1"/>
-        </w:numPr>
-      </w:pPr>
-      <w:r>
-        <w:rPr>
-          <w:b/>
-        </w:rPr>
-        <w:t>The presence of large unwieldy tows in congested waters</w:t>
-      </w:r>
-      <w:r>
-        <w:rPr>
-          <w:b/>
-        </w:rPr>
-        <w:t>.</w:t>
-      </w:r>
-    </w:p>
-    <w:p>
-      <w:pPr>
-        <w:ind w:left="360"/>
-        <w:rPr>
-          <w:u w:val="single"/>
-        </w:rPr>
-      </w:pPr>
-      <w:r>
-        <w:rPr>
-          <w:u w:val="single"/>
-        </w:rPr>
-        <w:t>Standard remarks</w:t>
-      </w:r>
-      <w:r>
-        <w:rPr>
-          <w:u w:val="single"/>
-        </w:rPr>
-        <w:t>:</w:t>
-      </w:r>
-    </w:p>
-    <w:p>
-      <w:pPr>
-        <w:ind w:left="360"/>
-      </w:pPr>
-      <w:r>
-        <w:t>LENGTH OF TOW</w:t>
-      </w:r>
-      <w:r>
-        <w:t>.</w:t>
-      </w:r>
     </w:p>
     <w:p>
       <w:pPr>
@@ -695,22 +466,323 @@
         <w:ind w:left="360"/>
       </w:pPr>
       <w:r>
-        <w:t>REPORTED</w:t>
+        <w:t>REPORTED, ADRIFT, ADRIFT IN VICINITY.</w:t>
+      </w:r>
+    </w:p>
+    <w:p>
+      <w:pPr>
+        <w:ind w:left="360"/>
+        <w:rPr>
+          <w:u w:val="single"/>
+        </w:rPr>
+      </w:pPr>
+      <w:r>
+        <w:rPr>
+          <w:u w:val="single"/>
+        </w:rPr>
+        <w:t>Unique Remarks for Category:</w:t>
+      </w:r>
+    </w:p>
+    <w:p>
+      <w:pPr>
+        <w:ind w:left="360"/>
+      </w:pPr>
+      <w:r>
+        <w:t>REPORTED, ADRIFT, VICINITY.</w:t>
+      </w:r>
+    </w:p>
+    <w:p>
+      <w:pPr>
+        <w:pStyle w:val="ListParagraph"/>
+        <w:numPr>
+          <w:ilvl w:val="0"/>
+          <w:numId w:val="1"/>
+        </w:numPr>
+        <w:rPr>
+          <w:b/>
+        </w:rPr>
+      </w:pPr>
+      <w:r>
+        <w:rPr>
+          <w:b/>
+        </w:rPr>
+        <w:t>Areas where search and rescue (SAR) and anti-pollution operations are being carried out (for avoidance of such areas)</w:t>
+      </w:r>
+      <w:r>
+        <w:rPr>
+          <w:b/>
+        </w:rPr>
+        <w:t>.</w:t>
+      </w:r>
+    </w:p>
+    <w:p>
+      <w:pPr>
+        <w:ind w:left="360"/>
+        <w:rPr>
+          <w:u w:val="single"/>
+        </w:rPr>
+      </w:pPr>
+      <w:r>
+        <w:rPr>
+          <w:u w:val="single"/>
+        </w:rPr>
+        <w:t>Standard remarks:</w:t>
+      </w:r>
+    </w:p>
+    <w:p>
+      <w:pPr>
+        <w:ind w:left="360"/>
+      </w:pPr>
+      <w:r>
+        <w:t>SAR OPERATION, ANTIPOLLUTION OPERATIONS</w:t>
+      </w:r>
+      <w:r>
+        <w:t>.</w:t>
+      </w:r>
+    </w:p>
+    <w:p>
+      <w:pPr>
+        <w:ind w:left="360"/>
+        <w:rPr>
+          <w:u w:val="single"/>
+        </w:rPr>
+      </w:pPr>
+      <w:r>
+        <w:rPr>
+          <w:u w:val="single"/>
+        </w:rPr>
+        <w:t>Unique Remarks for Category:</w:t>
+      </w:r>
+    </w:p>
+    <w:p>
+      <w:pPr>
+        <w:ind w:left="360"/>
+      </w:pPr>
+      <w:r>
+        <w:t>SAR, OPERATION, ANTIPOLLUTION.</w:t>
+      </w:r>
+    </w:p>
+    <w:p>
+      <w:pPr>
+        <w:pStyle w:val="ListParagraph"/>
+        <w:numPr>
+          <w:ilvl w:val="0"/>
+          <w:numId w:val="1"/>
+        </w:numPr>
+        <w:rPr>
+          <w:b/>
+        </w:rPr>
+      </w:pPr>
+      <w:r>
+        <w:rPr>
+          <w:b/>
+        </w:rPr>
+        <w:t>The presence of newly discovered rocks, shoals, reefs and wrecks likely to constitute a danger to shipping, and, if relevant, their marking</w:t>
+      </w:r>
+      <w:r>
+        <w:rPr>
+          <w:b/>
+        </w:rPr>
+        <w:t>.</w:t>
+      </w:r>
+    </w:p>
+    <w:p>
+      <w:pPr>
+        <w:ind w:left="360"/>
+        <w:rPr>
+          <w:u w:val="single"/>
+        </w:rPr>
+      </w:pPr>
+      <w:r>
+        <w:rPr>
+          <w:u w:val="single"/>
+        </w:rPr>
+        <w:t>Standard remarks:</w:t>
+      </w:r>
+    </w:p>
+    <w:p>
+      <w:pPr>
+        <w:ind w:left="360"/>
+      </w:pPr>
+      <w:r>
+        <w:t>LOCATED</w:t>
       </w:r>
       <w:r>
         <w:t xml:space="preserve">, </w:t>
       </w:r>
       <w:r>
-        <w:t>ADRIFT</w:t>
+        <w:t>LESS WATER REPORTED</w:t>
+      </w:r>
+      <w:r>
+        <w:t xml:space="preserve">, </w:t>
+      </w:r>
+      <w:r>
+        <w:t>SIGNIFICANTLY LESS WATER THAN</w:t>
+      </w:r>
+      <w:r>
+        <w:t xml:space="preserve"> </w:t>
+      </w:r>
+      <w:r>
+        <w:t>CHARTED REPORTED</w:t>
+      </w:r>
+      <w:r>
+        <w:t>.</w:t>
+      </w:r>
+    </w:p>
+    <w:p>
+      <w:pPr>
+        <w:ind w:left="360"/>
+        <w:rPr>
+          <w:u w:val="single"/>
+        </w:rPr>
+      </w:pPr>
+      <w:r>
+        <w:rPr>
+          <w:u w:val="single"/>
+        </w:rPr>
+        <w:t>Unique Remarks for Category:</w:t>
+      </w:r>
+    </w:p>
+    <w:p>
+      <w:pPr>
+        <w:ind w:left="360"/>
+      </w:pPr>
+      <w:r>
+        <w:t>LOCATED</w:t>
+      </w:r>
+      <w:r>
+        <w:t xml:space="preserve">, </w:t>
+      </w:r>
+      <w:r>
+        <w:t>LESS</w:t>
       </w:r>
       <w:r>
         <w:t>,</w:t>
       </w:r>
       <w:r>
-        <w:t xml:space="preserve"> ADRIFT IN VICINITY</w:t>
-      </w:r>
-      <w:r>
-        <w:t>.</w:t>
+        <w:t xml:space="preserve"> WATER</w:t>
+      </w:r>
+      <w:r>
+        <w:t>,</w:t>
+      </w:r>
+      <w:r>
+        <w:t xml:space="preserve"> REPORTED</w:t>
+      </w:r>
+      <w:r>
+        <w:t xml:space="preserve">, </w:t>
+      </w:r>
+      <w:r>
+        <w:t>SIGNIFICANTLY</w:t>
+      </w:r>
+      <w:r>
+        <w:t>,</w:t>
+      </w:r>
+      <w:r>
+        <w:t xml:space="preserve"> CHARTED</w:t>
+      </w:r>
+      <w:r>
+        <w:t>.</w:t>
+      </w:r>
+    </w:p>
+    <w:p>
+      <w:pPr>
+        <w:pStyle w:val="ListParagraph"/>
+        <w:numPr>
+          <w:ilvl w:val="0"/>
+          <w:numId w:val="1"/>
+        </w:numPr>
+        <w:rPr>
+          <w:b/>
+        </w:rPr>
+      </w:pPr>
+      <w:r>
+        <w:rPr>
+          <w:b/>
+        </w:rPr>
+        <w:t>Unexpected alteration or suspension of established routes</w:t>
+      </w:r>
+      <w:r>
+        <w:rPr>
+          <w:b/>
+        </w:rPr>
+        <w:t>.</w:t>
+      </w:r>
+    </w:p>
+    <w:p>
+      <w:pPr>
+        <w:ind w:left="360"/>
+        <w:rPr>
+          <w:u w:val="single"/>
+        </w:rPr>
+      </w:pPr>
+      <w:r>
+        <w:rPr>
+          <w:u w:val="single"/>
+        </w:rPr>
+        <w:t>Standard Remarks:</w:t>
+      </w:r>
+    </w:p>
+    <w:p>
+      <w:pPr>
+        <w:ind w:left="360"/>
+      </w:pPr>
+      <w:r>
+        <w:t>None</w:t>
+      </w:r>
+    </w:p>
+    <w:p>
+      <w:pPr>
+        <w:pStyle w:val="ListParagraph"/>
+        <w:numPr>
+          <w:ilvl w:val="0"/>
+          <w:numId w:val="1"/>
+        </w:numPr>
+        <w:rPr>
+          <w:b/>
+        </w:rPr>
+      </w:pPr>
+      <w:r>
+        <w:rPr>
+          <w:b/>
+        </w:rPr>
+        <w:t>Cable or pipe-laying activities, seismic survey, the towing of large submerged objects for research or exploration purposes, the employment of manned or unmanned submersibles, or other underwater operations constituting potential dangers in or near shipping lanes</w:t>
+      </w:r>
+      <w:r>
+        <w:rPr>
+          <w:b/>
+        </w:rPr>
+        <w:t>.</w:t>
+      </w:r>
+    </w:p>
+    <w:p>
+      <w:pPr>
+        <w:ind w:left="360"/>
+        <w:rPr>
+          <w:u w:val="single"/>
+        </w:rPr>
+      </w:pPr>
+      <w:r>
+        <w:rPr>
+          <w:u w:val="single"/>
+        </w:rPr>
+        <w:t>Standard remarks:</w:t>
+      </w:r>
+    </w:p>
+    <w:p>
+      <w:pPr>
+        <w:ind w:left="360"/>
+      </w:pPr>
+      <w:r>
+        <w:t>CABLE LAYING OPERATIONS IN PROGRESS SEISMIC SURVEY IN PROGRESS, UNDERWATER</w:t>
+      </w:r>
+      <w:r>
+        <w:t xml:space="preserve"> </w:t>
+      </w:r>
+      <w:r>
+        <w:t xml:space="preserve">OPERATIONS, </w:t>
+      </w:r>
+      <w:r>
+        <w:t>SCIENTIFIC OPERATIONS IN PROGRESS.</w:t>
       </w:r>
     </w:p>
     <w:p>
@@ -732,407 +804,7 @@
         <w:ind w:left="360"/>
       </w:pPr>
       <w:r>
-        <w:t>REPORTED, ADRIFT, VICINITY.</w:t>
-      </w:r>
-    </w:p>
-    <w:p>
-      <w:pPr>
-        <w:pStyle w:val="ListParagraph"/>
-        <w:numPr>
-          <w:ilvl w:val="0"/>
-          <w:numId w:val="1"/>
-        </w:numPr>
-        <w:rPr>
-          <w:b/>
-        </w:rPr>
-      </w:pPr>
-      <w:r>
-        <w:rPr>
-          <w:b/>
-        </w:rPr>
-        <w:t>Areas where search and rescue (SAR) and anti-pollution operations are being carried out (for avoidance of such areas)</w:t>
-      </w:r>
-      <w:r>
-        <w:rPr>
-          <w:b/>
-        </w:rPr>
-        <w:t>.</w:t>
-      </w:r>
-    </w:p>
-    <w:p>
-      <w:pPr>
-        <w:ind w:left="360"/>
-        <w:rPr>
-          <w:u w:val="single"/>
-        </w:rPr>
-      </w:pPr>
-      <w:r>
-        <w:rPr>
-          <w:u w:val="single"/>
-        </w:rPr>
-        <w:t>Standard remarks</w:t>
-      </w:r>
-      <w:r>
-        <w:rPr>
-          <w:u w:val="single"/>
-        </w:rPr>
-        <w:t>:</w:t>
-      </w:r>
-    </w:p>
-    <w:p>
-      <w:pPr>
-        <w:ind w:left="360"/>
-      </w:pPr>
-      <w:r>
-        <w:t>SAR OPERATION</w:t>
-      </w:r>
-      <w:r>
-        <w:t>,</w:t>
-      </w:r>
-      <w:r>
-        <w:t xml:space="preserve"> ANTIPOLLUTION OPERATIONS</w:t>
-      </w:r>
-      <w:r>
-        <w:t>.</w:t>
-      </w:r>
-    </w:p>
-    <w:p>
-      <w:pPr>
-        <w:ind w:left="360"/>
-        <w:rPr>
-          <w:u w:val="single"/>
-        </w:rPr>
-      </w:pPr>
-      <w:r>
-        <w:rPr>
-          <w:u w:val="single"/>
-        </w:rPr>
-        <w:t>Unique Remarks for Category:</w:t>
-      </w:r>
-    </w:p>
-    <w:p>
-      <w:pPr>
-        <w:ind w:left="360"/>
-      </w:pPr>
-      <w:r>
-        <w:t>SAR</w:t>
-      </w:r>
-      <w:r>
-        <w:t xml:space="preserve">, </w:t>
-      </w:r>
-      <w:r>
-        <w:t>OPERATION, ANTIPOLLUTION.</w:t>
-      </w:r>
-    </w:p>
-    <w:p>
-      <w:pPr>
-        <w:pStyle w:val="ListParagraph"/>
-        <w:numPr>
-          <w:ilvl w:val="0"/>
-          <w:numId w:val="1"/>
-        </w:numPr>
-        <w:rPr>
-          <w:b/>
-        </w:rPr>
-      </w:pPr>
-      <w:r>
-        <w:rPr>
-          <w:b/>
-        </w:rPr>
-        <w:t>The presence of newly discovered rocks, shoals, reefs and wrecks likely to constitute a danger to shipping, and, if relevant, their marking</w:t>
-      </w:r>
-      <w:r>
-        <w:rPr>
-          <w:b/>
-        </w:rPr>
-        <w:t>.</w:t>
-      </w:r>
-    </w:p>
-    <w:p>
-      <w:pPr>
-        <w:ind w:left="360"/>
-        <w:rPr>
-          <w:u w:val="single"/>
-        </w:rPr>
-      </w:pPr>
-      <w:r>
-        <w:rPr>
-          <w:u w:val="single"/>
-        </w:rPr>
-        <w:t>Standard remarks</w:t>
-      </w:r>
-      <w:r>
-        <w:rPr>
-          <w:u w:val="single"/>
-        </w:rPr>
-        <w:t>:</w:t>
-      </w:r>
-    </w:p>
-    <w:p>
-      <w:pPr>
-        <w:ind w:left="360"/>
-      </w:pPr>
-      <w:r>
-        <w:t>LOCATED</w:t>
-      </w:r>
-      <w:r>
-        <w:t xml:space="preserve">, </w:t>
-      </w:r>
-      <w:r>
-        <w:t>LESS WATER REPORTED</w:t>
-      </w:r>
-      <w:r>
-        <w:t xml:space="preserve">, </w:t>
-      </w:r>
-      <w:r>
-        <w:t>SIGNIFICANTLY LESS WATER THAN</w:t>
-      </w:r>
-      <w:r>
-        <w:t xml:space="preserve"> </w:t>
-      </w:r>
-      <w:r>
-        <w:t>CHARTED REPORTED</w:t>
-      </w:r>
-      <w:r>
-        <w:t>.</w:t>
-      </w:r>
-    </w:p>
-    <w:p>
-      <w:pPr>
-        <w:ind w:left="360"/>
-        <w:rPr>
-          <w:u w:val="single"/>
-        </w:rPr>
-      </w:pPr>
-      <w:r>
-        <w:rPr>
-          <w:u w:val="single"/>
-        </w:rPr>
-        <w:t>Unique Remarks for Category:</w:t>
-      </w:r>
-    </w:p>
-    <w:p>
-      <w:pPr>
-        <w:ind w:left="360"/>
-      </w:pPr>
-      <w:r>
-        <w:t>LOCATED</w:t>
-      </w:r>
-      <w:r>
-        <w:t xml:space="preserve">, </w:t>
-      </w:r>
-      <w:r>
-        <w:t>LESS</w:t>
-      </w:r>
-      <w:r>
-        <w:t>,</w:t>
-      </w:r>
-      <w:r>
-        <w:t xml:space="preserve"> WATER</w:t>
-      </w:r>
-      <w:r>
-        <w:t>,</w:t>
-      </w:r>
-      <w:r>
-        <w:t xml:space="preserve"> REPORTED</w:t>
-      </w:r>
-      <w:r>
-        <w:t xml:space="preserve">, </w:t>
-      </w:r>
-      <w:r>
-        <w:t>SIGNIFICANTLY</w:t>
-      </w:r>
-      <w:r>
-        <w:t>,</w:t>
-      </w:r>
-      <w:r>
-        <w:t xml:space="preserve"> CHARTED</w:t>
-      </w:r>
-      <w:r>
-        <w:t>.</w:t>
-      </w:r>
-    </w:p>
-    <w:p>
-      <w:pPr>
-        <w:pStyle w:val="ListParagraph"/>
-        <w:numPr>
-          <w:ilvl w:val="0"/>
-          <w:numId w:val="1"/>
-        </w:numPr>
-        <w:rPr>
-          <w:b/>
-        </w:rPr>
-      </w:pPr>
-      <w:r>
-        <w:rPr>
-          <w:b/>
-        </w:rPr>
-        <w:t>Unexpected alteration or suspension of established routes</w:t>
-      </w:r>
-      <w:r>
-        <w:rPr>
-          <w:b/>
-        </w:rPr>
-        <w:t>.</w:t>
-      </w:r>
-    </w:p>
-    <w:p>
-      <w:pPr>
-        <w:ind w:left="360"/>
-        <w:rPr>
-          <w:u w:val="single"/>
-        </w:rPr>
-      </w:pPr>
-      <w:r>
-        <w:rPr>
-          <w:u w:val="single"/>
-        </w:rPr>
-        <w:t>Standard Remarks:</w:t>
-      </w:r>
-    </w:p>
-    <w:p>
-      <w:pPr>
-        <w:ind w:left="360"/>
-      </w:pPr>
-      <w:r>
-        <w:t>None</w:t>
-      </w:r>
-    </w:p>
-    <w:p>
-      <w:pPr>
-        <w:pStyle w:val="ListParagraph"/>
-        <w:numPr>
-          <w:ilvl w:val="0"/>
-          <w:numId w:val="1"/>
-        </w:numPr>
-        <w:rPr>
-          <w:b/>
-        </w:rPr>
-      </w:pPr>
-      <w:r>
-        <w:rPr>
-          <w:b/>
-        </w:rPr>
-        <w:t>Cable or pipe-laying activities, seismic survey, the towing of large submerged objects for research or exploration purposes, the employment of manned or unmanned submersibles, or other underwater operations constituting potential dangers in or near shipping lanes</w:t>
-      </w:r>
-      <w:r>
-        <w:rPr>
-          <w:b/>
-        </w:rPr>
-        <w:t>.</w:t>
-      </w:r>
-    </w:p>
-    <w:p>
-      <w:pPr>
-        <w:ind w:left="360"/>
-        <w:rPr>
-          <w:u w:val="single"/>
-        </w:rPr>
-      </w:pPr>
-      <w:r>
-        <w:rPr>
-          <w:u w:val="single"/>
-        </w:rPr>
-        <w:t>Standard remarks</w:t>
-      </w:r>
-      <w:r>
-        <w:rPr>
-          <w:u w:val="single"/>
-        </w:rPr>
-        <w:t>:</w:t>
-      </w:r>
-    </w:p>
-    <w:p>
-      <w:pPr>
-        <w:ind w:left="360"/>
-      </w:pPr>
-      <w:r>
-        <w:t>CABLE LAYING OPERATIONS IN</w:t>
-      </w:r>
-      <w:r>
-        <w:t xml:space="preserve"> </w:t>
-      </w:r>
-      <w:r>
-        <w:t>PROGRESS</w:t>
-      </w:r>
-      <w:r>
-        <w:t xml:space="preserve"> </w:t>
-      </w:r>
-      <w:r>
-        <w:t>SEISMIC SURVEY IN PROGRESS</w:t>
-      </w:r>
-      <w:r>
-        <w:t xml:space="preserve">, </w:t>
-      </w:r>
-      <w:r>
-        <w:t>UNDERWATER</w:t>
-      </w:r>
-      <w:r>
-        <w:t xml:space="preserve"> </w:t>
-      </w:r>
-      <w:r>
-        <w:t>OPERATIONS</w:t>
-      </w:r>
-      <w:r>
-        <w:t xml:space="preserve">, </w:t>
-      </w:r>
-      <w:r>
-        <w:t>SCIENTIFIC OPERATIONS IN PROGRESS</w:t>
-      </w:r>
-      <w:r>
-        <w:t>.</w:t>
-      </w:r>
-    </w:p>
-    <w:p>
-      <w:pPr>
-        <w:ind w:left="360"/>
-        <w:rPr>
-          <w:u w:val="single"/>
-        </w:rPr>
-      </w:pPr>
-      <w:r>
-        <w:rPr>
-          <w:u w:val="single"/>
-        </w:rPr>
-        <w:t>Unique Remarks for Category:</w:t>
-      </w:r>
-    </w:p>
-    <w:p>
-      <w:pPr>
-        <w:ind w:left="360"/>
-      </w:pPr>
-      <w:r>
-        <w:t>CABLE</w:t>
-      </w:r>
-      <w:r>
-        <w:t>,</w:t>
-      </w:r>
-      <w:r>
-        <w:t xml:space="preserve"> LAYING</w:t>
-      </w:r>
-      <w:r>
-        <w:t>,</w:t>
-      </w:r>
-      <w:r>
-        <w:t xml:space="preserve"> OPERATIONS</w:t>
-      </w:r>
-      <w:r>
-        <w:t>,</w:t>
-      </w:r>
-      <w:r>
-        <w:t xml:space="preserve"> PROGRESS</w:t>
-      </w:r>
-      <w:r>
-        <w:t>,</w:t>
-      </w:r>
-      <w:r>
-        <w:t xml:space="preserve"> SEISMIC</w:t>
-      </w:r>
-      <w:r>
-        <w:t>,</w:t>
-      </w:r>
-      <w:r>
-        <w:t xml:space="preserve"> SURVEY, UNDERWATER, SCIENTIFIC.</w:t>
+        <w:t>CABLE, LAYING, OPERATIONS, PROGRESS, SEISMIC, SURVEY, UNDERWATER, SCIENTIFIC.</w:t>
       </w:r>
     </w:p>
     <w:p>
@@ -1274,40 +946,7 @@
         <w:ind w:left="360"/>
       </w:pPr>
       <w:r>
-        <w:t>OFF AIR</w:t>
-      </w:r>
-      <w:r>
-        <w:t xml:space="preserve">, </w:t>
-      </w:r>
-      <w:r>
-        <w:t>UNSTABLE</w:t>
-      </w:r>
-      <w:r>
-        <w:t xml:space="preserve">, </w:t>
-      </w:r>
-      <w:r>
-        <w:t>REDUCED POWER</w:t>
-      </w:r>
-      <w:r>
-        <w:t xml:space="preserve">, </w:t>
-      </w:r>
-      <w:r>
-        <w:t>INOPERATIVE</w:t>
-      </w:r>
-      <w:r>
-        <w:t xml:space="preserve">, </w:t>
-      </w:r>
-      <w:r>
-        <w:t>UNUSABLE</w:t>
-      </w:r>
-      <w:r>
-        <w:t xml:space="preserve">, </w:t>
-      </w:r>
-      <w:r>
-        <w:t>DISCONTINUED</w:t>
-      </w:r>
-      <w:r>
-        <w:t>.</w:t>
+        <w:t>OFF AIR, UNSTABLE, REDUCED POWER, INOPERATIVE, UNUSABLE, DISCONTINUED.</w:t>
       </w:r>
     </w:p>
     <w:p>
@@ -1329,19 +968,7 @@
         <w:ind w:left="360"/>
       </w:pPr>
       <w:r>
-        <w:t>OFF</w:t>
-      </w:r>
-      <w:r>
-        <w:t>,</w:t>
-      </w:r>
-      <w:r>
-        <w:t xml:space="preserve"> AIR, UNSTABLE, REDUCED</w:t>
-      </w:r>
-      <w:r>
-        <w:t>,</w:t>
-      </w:r>
-      <w:r>
-        <w:t xml:space="preserve"> POWER, INOPERATIVE, UNUSABLE, DISCONTINUED.</w:t>
+        <w:t>OFF, AIR, UNSTABLE, REDUCED, POWER, INOPERATIVE, UNUSABLE, DISCONTINUED.</w:t>
       </w:r>
     </w:p>
     <w:p>
@@ -1473,16 +1100,7 @@
         <w:ind w:left="360"/>
       </w:pPr>
       <w:r>
-        <w:t>ACT OF PIRACY</w:t>
-      </w:r>
-      <w:r>
-        <w:t>,</w:t>
-      </w:r>
-      <w:r>
-        <w:t xml:space="preserve"> ARMED ROBBERY</w:t>
-      </w:r>
-      <w:r>
-        <w:t>.</w:t>
+        <w:t>ACT OF PIRACY, ARMED ROBBERY.</w:t>
       </w:r>
     </w:p>
     <w:p>
@@ -1504,19 +1122,7 @@
         <w:ind w:left="360"/>
       </w:pPr>
       <w:r>
-        <w:t>ACT</w:t>
-      </w:r>
-      <w:r>
-        <w:t xml:space="preserve">, </w:t>
-      </w:r>
-      <w:r>
-        <w:t>PIRACY, ARMED</w:t>
-      </w:r>
-      <w:r>
-        <w:t>,</w:t>
-      </w:r>
-      <w:r>
-        <w:t xml:space="preserve"> ROBBERY.</w:t>
+        <w:t>ACT, PIRACY, ARMED, ROBBERY.</w:t>
       </w:r>
     </w:p>
     <w:p>
@@ -2113,6 +1719,76 @@
           <w:b/>
         </w:rPr>
         <w:t>.</w:t>
+      </w:r>
+    </w:p>
+    <w:p>
+      <w:pPr>
+        <w:ind w:left="360"/>
+      </w:pPr>
+    </w:p>
+    <w:p>
+      <w:pPr>
+        <w:ind w:left="360"/>
+      </w:pPr>
+    </w:p>
+    <w:p>
+      <w:pPr>
+        <w:ind w:left="360"/>
+      </w:pPr>
+      <w:r>
+        <w:t>Navigational changes – 1, 3, 8</w:t>
+      </w:r>
+    </w:p>
+    <w:p>
+      <w:pPr>
+        <w:ind w:left="360"/>
+      </w:pPr>
+      <w:r>
+        <w:t xml:space="preserve">Fixed </w:t>
+      </w:r>
+      <w:r>
+        <w:t xml:space="preserve">(stationary) </w:t>
+      </w:r>
+      <w:r>
+        <w:t>hazards – 2, 7</w:t>
+      </w:r>
+    </w:p>
+    <w:p>
+      <w:pPr>
+        <w:ind w:left="360"/>
+      </w:pPr>
+      <w:r>
+        <w:t>Dynamic</w:t>
+      </w:r>
+      <w:r>
+        <w:t xml:space="preserve"> (nonstationary)</w:t>
+      </w:r>
+      <w:r>
+        <w:t xml:space="preserve"> hazards – 4, 5, 16</w:t>
+      </w:r>
+    </w:p>
+    <w:p>
+      <w:pPr>
+        <w:ind w:left="360"/>
+      </w:pPr>
+      <w:r>
+        <w:t>Security / safety – 6, 13, 15, 17, 18</w:t>
+      </w:r>
+    </w:p>
+    <w:p>
+      <w:pPr>
+        <w:ind w:left="360"/>
+      </w:pPr>
+      <w:r>
+        <w:t>Scientific / commercial operations – 9, 10, 11</w:t>
+      </w:r>
+    </w:p>
+    <w:p>
+      <w:pPr>
+        <w:ind w:left="360"/>
+      </w:pPr>
+      <w:r>
+        <w:t>ICT-related warnings – 12, 14</w:t>
       </w:r>
     </w:p>
     <w:p>
@@ -2338,7 +2014,7 @@
       </w:pPr>
     </w:pPrDefault>
   </w:docDefaults>
-  <w:latentStyles w:defLockedState="0" w:defUIPriority="99" w:defSemiHidden="0" w:defUnhideWhenUsed="0" w:defQFormat="0" w:count="375">
+  <w:latentStyles w:defLockedState="0" w:defUIPriority="99" w:defSemiHidden="0" w:defUnhideWhenUsed="0" w:defQFormat="0" w:count="376">
     <w:lsdException w:name="Normal" w:uiPriority="0" w:qFormat="1"/>
     <w:lsdException w:name="heading 1" w:uiPriority="9" w:qFormat="1"/>
     <w:lsdException w:name="heading 2" w:semiHidden="1" w:uiPriority="9" w:unhideWhenUsed="1" w:qFormat="1"/>
@@ -2444,7 +2120,6 @@
     <w:lsdException w:name="HTML Sample" w:semiHidden="1" w:unhideWhenUsed="1"/>
     <w:lsdException w:name="HTML Typewriter" w:semiHidden="1" w:unhideWhenUsed="1"/>
     <w:lsdException w:name="HTML Variable" w:semiHidden="1" w:unhideWhenUsed="1"/>
-    <w:lsdException w:name="Normal Table" w:semiHidden="1" w:unhideWhenUsed="1"/>
     <w:lsdException w:name="annotation subject" w:semiHidden="1" w:unhideWhenUsed="1"/>
     <w:lsdException w:name="No List" w:semiHidden="1" w:unhideWhenUsed="1"/>
     <w:lsdException w:name="Outline List 1" w:semiHidden="1" w:unhideWhenUsed="1"/>
@@ -2491,10 +2166,8 @@
     <w:lsdException w:name="Table Subtle 2" w:semiHidden="1" w:unhideWhenUsed="1"/>
     <w:lsdException w:name="Table Web 1" w:semiHidden="1" w:unhideWhenUsed="1"/>
     <w:lsdException w:name="Table Web 2" w:semiHidden="1" w:unhideWhenUsed="1"/>
-    <w:lsdException w:name="Table Web 3" w:semiHidden="1" w:unhideWhenUsed="1"/>
     <w:lsdException w:name="Balloon Text" w:semiHidden="1" w:unhideWhenUsed="1"/>
     <w:lsdException w:name="Table Grid" w:uiPriority="39"/>
-    <w:lsdException w:name="Table Theme" w:semiHidden="1" w:unhideWhenUsed="1"/>
     <w:lsdException w:name="Placeholder Text" w:semiHidden="1"/>
     <w:lsdException w:name="No Spacing" w:uiPriority="1" w:qFormat="1"/>
     <w:lsdException w:name="Light Shading" w:uiPriority="60"/>
@@ -2714,6 +2387,7 @@
     <w:lsdException w:name="Smart Hyperlink" w:semiHidden="1" w:unhideWhenUsed="1"/>
     <w:lsdException w:name="Hashtag" w:semiHidden="1" w:unhideWhenUsed="1"/>
     <w:lsdException w:name="Unresolved Mention" w:semiHidden="1" w:unhideWhenUsed="1"/>
+    <w:lsdException w:name="Smart Link" w:semiHidden="1" w:unhideWhenUsed="1"/>
   </w:latentStyles>
   <w:style w:type="paragraph" w:default="1" w:styleId="Normal">
     <w:name w:val="Normal"/>

</xml_diff>